<commit_message>
Architecture / Game Design Review
Minor formatting changes very needed.
</commit_message>
<xml_diff>
--- a/Documentation/LCAM/Game Design.docx
+++ b/Documentation/LCAM/Game Design.docx
@@ -1,6 +1,6 @@
 
 <file path=word/document.xml><?xml version="1.0" encoding="utf-8"?>
-<w:document xmlns:wpc="http://schemas.microsoft.com/office/word/2010/wordprocessingCanvas" xmlns:mo="http://schemas.microsoft.com/office/mac/office/2008/main" xmlns:mc="http://schemas.openxmlformats.org/markup-compatibility/2006" xmlns:mv="urn:schemas-microsoft-com:mac:vml" xmlns:o="urn:schemas-microsoft-com:office:office" xmlns:r="http://schemas.openxmlformats.org/officeDocument/2006/relationships" xmlns:m="http://schemas.openxmlformats.org/officeDocument/2006/math" xmlns:v="urn:schemas-microsoft-com:vml" xmlns:wp14="http://schemas.microsoft.com/office/word/2010/wordprocessingDrawing" xmlns:wp="http://schemas.openxmlformats.org/drawingml/2006/wordprocessingDrawing" xmlns:w10="urn:schemas-microsoft-com:office:word" xmlns:w="http://schemas.openxmlformats.org/wordprocessingml/2006/main" xmlns:w14="http://schemas.microsoft.com/office/word/2010/wordml" xmlns:w15="http://schemas.microsoft.com/office/word/2012/wordml" xmlns:wpg="http://schemas.microsoft.com/office/word/2010/wordprocessingGroup" xmlns:wpi="http://schemas.microsoft.com/office/word/2010/wordprocessingInk" xmlns:wne="http://schemas.microsoft.com/office/word/2006/wordml" xmlns:wps="http://schemas.microsoft.com/office/word/2010/wordprocessingShape" mc:Ignorable="w14 w15 wp14">
+<w:document xmlns:wpc="http://schemas.microsoft.com/office/word/2010/wordprocessingCanvas" xmlns:cx="http://schemas.microsoft.com/office/drawing/2014/chartex" xmlns:cx1="http://schemas.microsoft.com/office/drawing/2015/9/8/chartex" xmlns:cx2="http://schemas.microsoft.com/office/drawing/2015/10/21/chartex" xmlns:cx3="http://schemas.microsoft.com/office/drawing/2016/5/9/chartex" xmlns:cx4="http://schemas.microsoft.com/office/drawing/2016/5/10/chartex" xmlns:cx5="http://schemas.microsoft.com/office/drawing/2016/5/11/chartex" xmlns:cx6="http://schemas.microsoft.com/office/drawing/2016/5/12/chartex" xmlns:cx7="http://schemas.microsoft.com/office/drawing/2016/5/13/chartex" xmlns:cx8="http://schemas.microsoft.com/office/drawing/2016/5/14/chartex" xmlns:mc="http://schemas.openxmlformats.org/markup-compatibility/2006" xmlns:aink="http://schemas.microsoft.com/office/drawing/2016/ink" xmlns:am3d="http://schemas.microsoft.com/office/drawing/2017/model3d" xmlns:o="urn:schemas-microsoft-com:office:office" xmlns:r="http://schemas.openxmlformats.org/officeDocument/2006/relationships" xmlns:m="http://schemas.openxmlformats.org/officeDocument/2006/math" xmlns:v="urn:schemas-microsoft-com:vml" xmlns:wp14="http://schemas.microsoft.com/office/word/2010/wordprocessingDrawing" xmlns:wp="http://schemas.openxmlformats.org/drawingml/2006/wordprocessingDrawing" xmlns:w10="urn:schemas-microsoft-com:office:word" xmlns:w="http://schemas.openxmlformats.org/wordprocessingml/2006/main" xmlns:w14="http://schemas.microsoft.com/office/word/2010/wordml" xmlns:w15="http://schemas.microsoft.com/office/word/2012/wordml" xmlns:w16cid="http://schemas.microsoft.com/office/word/2016/wordml/cid" xmlns:w16se="http://schemas.microsoft.com/office/word/2015/wordml/symex" xmlns:wpg="http://schemas.microsoft.com/office/word/2010/wordprocessingGroup" xmlns:wpi="http://schemas.microsoft.com/office/word/2010/wordprocessingInk" xmlns:wne="http://schemas.microsoft.com/office/word/2006/wordml" xmlns:wps="http://schemas.microsoft.com/office/word/2010/wordprocessingShape" mc:Ignorable="w14 w15 w16se w16cid wp14">
   <w:body>
     <w:bookmarkStart w:id="0" w:name="_Hlk515440011" w:displacedByCustomXml="next"/>
     <w:sdt>
@@ -11,6 +11,7 @@
           <w:docPartUnique/>
         </w:docPartObj>
       </w:sdtPr>
+      <w:sdtEndPr/>
       <w:sdtContent>
         <w:p/>
         <w:tbl>
@@ -44,6 +45,7 @@
                 <w:dataBinding w:prefixMappings="xmlns:ns0='http://schemas.openxmlformats.org/officeDocument/2006/extended-properties'" w:xpath="/ns0:Properties[1]/ns0:Company[1]" w:storeItemID="{6668398D-A668-4E3E-A5EB-62B293D839F1}"/>
                 <w:text/>
               </w:sdtPr>
+              <w:sdtEndPr/>
               <w:sdtContent>
                 <w:tc>
                   <w:tcPr>
@@ -105,12 +107,10 @@
                   </w:rPr>
                   <w:alias w:val="Title"/>
                   <w:id w:val="13406919"/>
-                  <w:placeholder>
-                    <w:docPart w:val="18D8598FCF47344191A56AD389AB482F"/>
-                  </w:placeholder>
                   <w:dataBinding w:prefixMappings="xmlns:ns0='http://schemas.openxmlformats.org/package/2006/metadata/core-properties' xmlns:ns1='http://purl.org/dc/elements/1.1/'" w:xpath="/ns0:coreProperties[1]/ns1:title[1]" w:storeItemID="{6C3C8BC8-F283-45AE-878A-BAB7291924A1}"/>
                   <w:text/>
                 </w:sdtPr>
+                <w:sdtEndPr/>
                 <w:sdtContent>
                   <w:p>
                     <w:pPr>
@@ -148,6 +148,7 @@
                 <w:dataBinding w:prefixMappings="xmlns:ns0='http://schemas.openxmlformats.org/package/2006/metadata/core-properties' xmlns:ns1='http://purl.org/dc/elements/1.1/'" w:xpath="/ns0:coreProperties[1]/ns1:subject[1]" w:storeItemID="{6C3C8BC8-F283-45AE-878A-BAB7291924A1}"/>
                 <w:text/>
               </w:sdtPr>
+              <w:sdtEndPr/>
               <w:sdtContent>
                 <w:tc>
                   <w:tcPr>
@@ -214,6 +215,7 @@
                 <w:dataBinding w:prefixMappings="xmlns:ns0='http://purl.org/dc/elements/1.1/' xmlns:ns1='http://schemas.openxmlformats.org/package/2006/metadata/core-properties' " w:xpath="/ns1:coreProperties[1]/ns0:creator[1]" w:storeItemID="{6C3C8BC8-F283-45AE-878A-BAB7291924A1}"/>
                 <w:text/>
               </w:sdtPr>
+              <w:sdtEndPr/>
               <w:sdtContent>
                 <w:tc>
                   <w:tcPr>
@@ -271,8 +273,8 @@
       <w:pPr>
         <w:spacing w:after="0"/>
         <w:sectPr>
-          <w:headerReference w:type="default" r:id="rId5"/>
-          <w:footerReference w:type="default" r:id="rId6"/>
+          <w:headerReference w:type="default" r:id="rId7"/>
+          <w:footerReference w:type="default" r:id="rId8"/>
           <w:pgSz w:w="12240" w:h="15840"/>
           <w:pgMar w:top="1440" w:right="1440" w:bottom="1440" w:left="1440" w:header="720" w:footer="720" w:gutter="0"/>
           <w:pgNumType w:fmt="lowerRoman" w:start="0"/>
@@ -309,7 +311,21 @@
           <w:color w:val="000000" w:themeColor="text1"/>
           <w:lang w:val="en-US"/>
         </w:rPr>
-        <w:t>Let’s Quiz is a trivia game designed to test your knowledge on a variety of different science fiction based topics. You’ll get points for getting things right but don’t take too long or you’ll run out of time. Compete online against other real people and try to become the top Let’s Quiz player.</w:t>
+        <w:t xml:space="preserve">Let’s Quiz is a trivia game designed to test your knowledge on a variety of different science fiction based topics. You’ll get points for getting things </w:t>
+      </w:r>
+      <w:r>
+        <w:rPr>
+          <w:color w:val="000000" w:themeColor="text1"/>
+          <w:lang w:val="en-US"/>
+        </w:rPr>
+        <w:t>right but get punished for getting thing wrong. D</w:t>
+      </w:r>
+      <w:r>
+        <w:rPr>
+          <w:color w:val="000000" w:themeColor="text1"/>
+          <w:lang w:val="en-US"/>
+        </w:rPr>
+        <w:t>on’t take too long or you’ll run out of time. Compete online against other real people and try to become the top Let’s Quiz player.</w:t>
       </w:r>
     </w:p>
     <w:p>
@@ -420,8 +436,6 @@
         </w:rPr>
         <w:t xml:space="preserve">A certain amount of points is awarded for a correct answer; this is displayed on the screen during the round. </w:t>
       </w:r>
-      <w:bookmarkStart w:id="1" w:name="_GoBack"/>
-      <w:bookmarkEnd w:id="1"/>
     </w:p>
     <w:p>
       <w:pPr>
@@ -553,7 +567,6 @@
         <w:t xml:space="preserve">Although this does not change, the player is always up against the clock. The more they can answer in a given time the more points they get. This factor should challenge players as they can choose to take it slow or go as fast as possible. </w:t>
       </w:r>
     </w:p>
-    <w:p/>
     <w:p>
       <w:pPr>
         <w:pStyle w:val="Heading1"/>
@@ -579,10 +592,11 @@
           <w:color w:val="000000" w:themeColor="text1"/>
           <w:lang w:val="en-US"/>
         </w:rPr>
-        <w:t xml:space="preserve">Let’s Quiz does not have a story line or characters. Its main gameplay element is that of the trivia itself. Players will be tested on their knowledge for the variety of topics. The more games a player plays; the more points they will gather. Every player will have access to the variety of global leaderboards to see where they stand against all other players. This factor will keep players coming back as they are up against real other people.  </w:t>
+        <w:t>Let’s Quiz does not have a story line or characters. Its main gameplay element is that of the trivia itself. Players will be tested on their knowledge for the variety of topics. The more games a player plays; the more points they will gather. Every player will have access to the variety of global leaderboards to see where they stand against all other players. This factor will keep players coming back as they are up against real other people.</w:t>
       </w:r>
+      <w:bookmarkStart w:id="1" w:name="_GoBack"/>
+      <w:bookmarkEnd w:id="1"/>
     </w:p>
-    <w:p/>
     <w:sectPr>
       <w:pgSz w:w="11900" w:h="16840"/>
       <w:pgMar w:top="1440" w:right="1440" w:bottom="1440" w:left="1440" w:header="708" w:footer="708" w:gutter="0"/>
@@ -593,8 +607,33 @@
 </w:document>
 </file>
 
+<file path=word/endnotes.xml><?xml version="1.0" encoding="utf-8"?>
+<w:endnotes xmlns:wpc="http://schemas.microsoft.com/office/word/2010/wordprocessingCanvas" xmlns:cx="http://schemas.microsoft.com/office/drawing/2014/chartex" xmlns:cx1="http://schemas.microsoft.com/office/drawing/2015/9/8/chartex" xmlns:cx2="http://schemas.microsoft.com/office/drawing/2015/10/21/chartex" xmlns:cx3="http://schemas.microsoft.com/office/drawing/2016/5/9/chartex" xmlns:cx4="http://schemas.microsoft.com/office/drawing/2016/5/10/chartex" xmlns:cx5="http://schemas.microsoft.com/office/drawing/2016/5/11/chartex" xmlns:cx6="http://schemas.microsoft.com/office/drawing/2016/5/12/chartex" xmlns:cx7="http://schemas.microsoft.com/office/drawing/2016/5/13/chartex" xmlns:cx8="http://schemas.microsoft.com/office/drawing/2016/5/14/chartex" xmlns:mc="http://schemas.openxmlformats.org/markup-compatibility/2006" xmlns:aink="http://schemas.microsoft.com/office/drawing/2016/ink" xmlns:am3d="http://schemas.microsoft.com/office/drawing/2017/model3d" xmlns:o="urn:schemas-microsoft-com:office:office" xmlns:r="http://schemas.openxmlformats.org/officeDocument/2006/relationships" xmlns:m="http://schemas.openxmlformats.org/officeDocument/2006/math" xmlns:v="urn:schemas-microsoft-com:vml" xmlns:wp14="http://schemas.microsoft.com/office/word/2010/wordprocessingDrawing" xmlns:wp="http://schemas.openxmlformats.org/drawingml/2006/wordprocessingDrawing" xmlns:w10="urn:schemas-microsoft-com:office:word" xmlns:w="http://schemas.openxmlformats.org/wordprocessingml/2006/main" xmlns:w14="http://schemas.microsoft.com/office/word/2010/wordml" xmlns:w15="http://schemas.microsoft.com/office/word/2012/wordml" xmlns:w16cid="http://schemas.microsoft.com/office/word/2016/wordml/cid" xmlns:w16se="http://schemas.microsoft.com/office/word/2015/wordml/symex" xmlns:wpg="http://schemas.microsoft.com/office/word/2010/wordprocessingGroup" xmlns:wpi="http://schemas.microsoft.com/office/word/2010/wordprocessingInk" xmlns:wne="http://schemas.microsoft.com/office/word/2006/wordml" xmlns:wps="http://schemas.microsoft.com/office/word/2010/wordprocessingShape" mc:Ignorable="w14 w15 w16se w16cid wp14">
+  <w:endnote w:type="separator" w:id="-1">
+    <w:p>
+      <w:pPr>
+        <w:spacing w:after="0" w:line="240" w:lineRule="auto"/>
+      </w:pPr>
+      <w:r>
+        <w:separator/>
+      </w:r>
+    </w:p>
+  </w:endnote>
+  <w:endnote w:type="continuationSeparator" w:id="0">
+    <w:p>
+      <w:pPr>
+        <w:spacing w:after="0" w:line="240" w:lineRule="auto"/>
+      </w:pPr>
+      <w:r>
+        <w:continuationSeparator/>
+      </w:r>
+    </w:p>
+  </w:endnote>
+</w:endnotes>
+</file>
+
 <file path=word/footer1.xml><?xml version="1.0" encoding="utf-8"?>
-<w:ftr xmlns:wpc="http://schemas.microsoft.com/office/word/2010/wordprocessingCanvas" xmlns:mo="http://schemas.microsoft.com/office/mac/office/2008/main" xmlns:mc="http://schemas.openxmlformats.org/markup-compatibility/2006" xmlns:mv="urn:schemas-microsoft-com:mac:vml" xmlns:o="urn:schemas-microsoft-com:office:office" xmlns:r="http://schemas.openxmlformats.org/officeDocument/2006/relationships" xmlns:m="http://schemas.openxmlformats.org/officeDocument/2006/math" xmlns:v="urn:schemas-microsoft-com:vml" xmlns:wp14="http://schemas.microsoft.com/office/word/2010/wordprocessingDrawing" xmlns:wp="http://schemas.openxmlformats.org/drawingml/2006/wordprocessingDrawing" xmlns:w10="urn:schemas-microsoft-com:office:word" xmlns:w="http://schemas.openxmlformats.org/wordprocessingml/2006/main" xmlns:w14="http://schemas.microsoft.com/office/word/2010/wordml" xmlns:w15="http://schemas.microsoft.com/office/word/2012/wordml" xmlns:wpg="http://schemas.microsoft.com/office/word/2010/wordprocessingGroup" xmlns:wpi="http://schemas.microsoft.com/office/word/2010/wordprocessingInk" xmlns:wne="http://schemas.microsoft.com/office/word/2006/wordml" xmlns:wps="http://schemas.microsoft.com/office/word/2010/wordprocessingShape" mc:Ignorable="w14 w15 wp14">
+<w:ftr xmlns:wpc="http://schemas.microsoft.com/office/word/2010/wordprocessingCanvas" xmlns:cx="http://schemas.microsoft.com/office/drawing/2014/chartex" xmlns:cx1="http://schemas.microsoft.com/office/drawing/2015/9/8/chartex" xmlns:cx2="http://schemas.microsoft.com/office/drawing/2015/10/21/chartex" xmlns:cx3="http://schemas.microsoft.com/office/drawing/2016/5/9/chartex" xmlns:cx4="http://schemas.microsoft.com/office/drawing/2016/5/10/chartex" xmlns:cx5="http://schemas.microsoft.com/office/drawing/2016/5/11/chartex" xmlns:cx6="http://schemas.microsoft.com/office/drawing/2016/5/12/chartex" xmlns:cx7="http://schemas.microsoft.com/office/drawing/2016/5/13/chartex" xmlns:cx8="http://schemas.microsoft.com/office/drawing/2016/5/14/chartex" xmlns:mc="http://schemas.openxmlformats.org/markup-compatibility/2006" xmlns:aink="http://schemas.microsoft.com/office/drawing/2016/ink" xmlns:am3d="http://schemas.microsoft.com/office/drawing/2017/model3d" xmlns:o="urn:schemas-microsoft-com:office:office" xmlns:r="http://schemas.openxmlformats.org/officeDocument/2006/relationships" xmlns:m="http://schemas.openxmlformats.org/officeDocument/2006/math" xmlns:v="urn:schemas-microsoft-com:vml" xmlns:wp14="http://schemas.microsoft.com/office/word/2010/wordprocessingDrawing" xmlns:wp="http://schemas.openxmlformats.org/drawingml/2006/wordprocessingDrawing" xmlns:w10="urn:schemas-microsoft-com:office:word" xmlns:w="http://schemas.openxmlformats.org/wordprocessingml/2006/main" xmlns:w14="http://schemas.microsoft.com/office/word/2010/wordml" xmlns:w15="http://schemas.microsoft.com/office/word/2012/wordml" xmlns:w16cid="http://schemas.microsoft.com/office/word/2016/wordml/cid" xmlns:w16se="http://schemas.microsoft.com/office/word/2015/wordml/symex" xmlns:wpg="http://schemas.microsoft.com/office/word/2010/wordprocessingGroup" xmlns:wpi="http://schemas.microsoft.com/office/word/2010/wordprocessingInk" xmlns:wne="http://schemas.microsoft.com/office/word/2006/wordml" xmlns:wps="http://schemas.microsoft.com/office/word/2010/wordprocessingShape" mc:Ignorable="w14 w15 w16se w16cid wp14">
   <w:sdt>
     <w:sdtPr>
       <w:id w:val="1829014878"/>
@@ -646,8 +685,33 @@
 </w:ftr>
 </file>
 
+<file path=word/footnotes.xml><?xml version="1.0" encoding="utf-8"?>
+<w:footnotes xmlns:wpc="http://schemas.microsoft.com/office/word/2010/wordprocessingCanvas" xmlns:cx="http://schemas.microsoft.com/office/drawing/2014/chartex" xmlns:cx1="http://schemas.microsoft.com/office/drawing/2015/9/8/chartex" xmlns:cx2="http://schemas.microsoft.com/office/drawing/2015/10/21/chartex" xmlns:cx3="http://schemas.microsoft.com/office/drawing/2016/5/9/chartex" xmlns:cx4="http://schemas.microsoft.com/office/drawing/2016/5/10/chartex" xmlns:cx5="http://schemas.microsoft.com/office/drawing/2016/5/11/chartex" xmlns:cx6="http://schemas.microsoft.com/office/drawing/2016/5/12/chartex" xmlns:cx7="http://schemas.microsoft.com/office/drawing/2016/5/13/chartex" xmlns:cx8="http://schemas.microsoft.com/office/drawing/2016/5/14/chartex" xmlns:mc="http://schemas.openxmlformats.org/markup-compatibility/2006" xmlns:aink="http://schemas.microsoft.com/office/drawing/2016/ink" xmlns:am3d="http://schemas.microsoft.com/office/drawing/2017/model3d" xmlns:o="urn:schemas-microsoft-com:office:office" xmlns:r="http://schemas.openxmlformats.org/officeDocument/2006/relationships" xmlns:m="http://schemas.openxmlformats.org/officeDocument/2006/math" xmlns:v="urn:schemas-microsoft-com:vml" xmlns:wp14="http://schemas.microsoft.com/office/word/2010/wordprocessingDrawing" xmlns:wp="http://schemas.openxmlformats.org/drawingml/2006/wordprocessingDrawing" xmlns:w10="urn:schemas-microsoft-com:office:word" xmlns:w="http://schemas.openxmlformats.org/wordprocessingml/2006/main" xmlns:w14="http://schemas.microsoft.com/office/word/2010/wordml" xmlns:w15="http://schemas.microsoft.com/office/word/2012/wordml" xmlns:w16cid="http://schemas.microsoft.com/office/word/2016/wordml/cid" xmlns:w16se="http://schemas.microsoft.com/office/word/2015/wordml/symex" xmlns:wpg="http://schemas.microsoft.com/office/word/2010/wordprocessingGroup" xmlns:wpi="http://schemas.microsoft.com/office/word/2010/wordprocessingInk" xmlns:wne="http://schemas.microsoft.com/office/word/2006/wordml" xmlns:wps="http://schemas.microsoft.com/office/word/2010/wordprocessingShape" mc:Ignorable="w14 w15 w16se w16cid wp14">
+  <w:footnote w:type="separator" w:id="-1">
+    <w:p>
+      <w:pPr>
+        <w:spacing w:after="0" w:line="240" w:lineRule="auto"/>
+      </w:pPr>
+      <w:r>
+        <w:separator/>
+      </w:r>
+    </w:p>
+  </w:footnote>
+  <w:footnote w:type="continuationSeparator" w:id="0">
+    <w:p>
+      <w:pPr>
+        <w:spacing w:after="0" w:line="240" w:lineRule="auto"/>
+      </w:pPr>
+      <w:r>
+        <w:continuationSeparator/>
+      </w:r>
+    </w:p>
+  </w:footnote>
+</w:footnotes>
+</file>
+
 <file path=word/header1.xml><?xml version="1.0" encoding="utf-8"?>
-<w:hdr xmlns:wpc="http://schemas.microsoft.com/office/word/2010/wordprocessingCanvas" xmlns:mo="http://schemas.microsoft.com/office/mac/office/2008/main" xmlns:mc="http://schemas.openxmlformats.org/markup-compatibility/2006" xmlns:mv="urn:schemas-microsoft-com:mac:vml" xmlns:o="urn:schemas-microsoft-com:office:office" xmlns:r="http://schemas.openxmlformats.org/officeDocument/2006/relationships" xmlns:m="http://schemas.openxmlformats.org/officeDocument/2006/math" xmlns:v="urn:schemas-microsoft-com:vml" xmlns:wp14="http://schemas.microsoft.com/office/word/2010/wordprocessingDrawing" xmlns:wp="http://schemas.openxmlformats.org/drawingml/2006/wordprocessingDrawing" xmlns:w10="urn:schemas-microsoft-com:office:word" xmlns:w="http://schemas.openxmlformats.org/wordprocessingml/2006/main" xmlns:w14="http://schemas.microsoft.com/office/word/2010/wordml" xmlns:w15="http://schemas.microsoft.com/office/word/2012/wordml" xmlns:wpg="http://schemas.microsoft.com/office/word/2010/wordprocessingGroup" xmlns:wpi="http://schemas.microsoft.com/office/word/2010/wordprocessingInk" xmlns:wne="http://schemas.microsoft.com/office/word/2006/wordml" xmlns:wps="http://schemas.microsoft.com/office/word/2010/wordprocessingShape" mc:Ignorable="w14 w15 wp14">
+<w:hdr xmlns:wpc="http://schemas.microsoft.com/office/word/2010/wordprocessingCanvas" xmlns:cx="http://schemas.microsoft.com/office/drawing/2014/chartex" xmlns:cx1="http://schemas.microsoft.com/office/drawing/2015/9/8/chartex" xmlns:cx2="http://schemas.microsoft.com/office/drawing/2015/10/21/chartex" xmlns:cx3="http://schemas.microsoft.com/office/drawing/2016/5/9/chartex" xmlns:cx4="http://schemas.microsoft.com/office/drawing/2016/5/10/chartex" xmlns:cx5="http://schemas.microsoft.com/office/drawing/2016/5/11/chartex" xmlns:cx6="http://schemas.microsoft.com/office/drawing/2016/5/12/chartex" xmlns:cx7="http://schemas.microsoft.com/office/drawing/2016/5/13/chartex" xmlns:cx8="http://schemas.microsoft.com/office/drawing/2016/5/14/chartex" xmlns:mc="http://schemas.openxmlformats.org/markup-compatibility/2006" xmlns:aink="http://schemas.microsoft.com/office/drawing/2016/ink" xmlns:am3d="http://schemas.microsoft.com/office/drawing/2017/model3d" xmlns:o="urn:schemas-microsoft-com:office:office" xmlns:r="http://schemas.openxmlformats.org/officeDocument/2006/relationships" xmlns:m="http://schemas.openxmlformats.org/officeDocument/2006/math" xmlns:v="urn:schemas-microsoft-com:vml" xmlns:wp14="http://schemas.microsoft.com/office/word/2010/wordprocessingDrawing" xmlns:wp="http://schemas.openxmlformats.org/drawingml/2006/wordprocessingDrawing" xmlns:w10="urn:schemas-microsoft-com:office:word" xmlns:w="http://schemas.openxmlformats.org/wordprocessingml/2006/main" xmlns:w14="http://schemas.microsoft.com/office/word/2010/wordml" xmlns:w15="http://schemas.microsoft.com/office/word/2012/wordml" xmlns:w16cid="http://schemas.microsoft.com/office/word/2016/wordml/cid" xmlns:w16se="http://schemas.microsoft.com/office/word/2015/wordml/symex" xmlns:wpg="http://schemas.microsoft.com/office/word/2010/wordprocessingGroup" xmlns:wpi="http://schemas.microsoft.com/office/word/2010/wordprocessingInk" xmlns:wne="http://schemas.microsoft.com/office/word/2006/wordml" xmlns:wps="http://schemas.microsoft.com/office/word/2010/wordprocessingShape" mc:Ignorable="w14 w15 w16se w16cid wp14">
   <w:p>
     <w:pPr>
       <w:pStyle w:val="Header"/>
@@ -732,8 +796,8 @@
 </file>
 
 <file path=word/numbering.xml><?xml version="1.0" encoding="utf-8"?>
-<w:numbering xmlns:wpc="http://schemas.microsoft.com/office/word/2010/wordprocessingCanvas" xmlns:mo="http://schemas.microsoft.com/office/mac/office/2008/main" xmlns:mc="http://schemas.openxmlformats.org/markup-compatibility/2006" xmlns:mv="urn:schemas-microsoft-com:mac:vml" xmlns:o="urn:schemas-microsoft-com:office:office" xmlns:r="http://schemas.openxmlformats.org/officeDocument/2006/relationships" xmlns:m="http://schemas.openxmlformats.org/officeDocument/2006/math" xmlns:v="urn:schemas-microsoft-com:vml" xmlns:wp14="http://schemas.microsoft.com/office/word/2010/wordprocessingDrawing" xmlns:wp="http://schemas.openxmlformats.org/drawingml/2006/wordprocessingDrawing" xmlns:w10="urn:schemas-microsoft-com:office:word" xmlns:w="http://schemas.openxmlformats.org/wordprocessingml/2006/main" xmlns:w14="http://schemas.microsoft.com/office/word/2010/wordml" xmlns:w15="http://schemas.microsoft.com/office/word/2012/wordml" xmlns:wpg="http://schemas.microsoft.com/office/word/2010/wordprocessingGroup" xmlns:wpi="http://schemas.microsoft.com/office/word/2010/wordprocessingInk" xmlns:wne="http://schemas.microsoft.com/office/word/2006/wordml" xmlns:wps="http://schemas.microsoft.com/office/word/2010/wordprocessingShape" mc:Ignorable="w14 w15 wp14">
-  <w:abstractNum w:abstractNumId="0">
+<w:numbering xmlns:wpc="http://schemas.microsoft.com/office/word/2010/wordprocessingCanvas" xmlns:cx="http://schemas.microsoft.com/office/drawing/2014/chartex" xmlns:cx1="http://schemas.microsoft.com/office/drawing/2015/9/8/chartex" xmlns:cx2="http://schemas.microsoft.com/office/drawing/2015/10/21/chartex" xmlns:cx3="http://schemas.microsoft.com/office/drawing/2016/5/9/chartex" xmlns:cx4="http://schemas.microsoft.com/office/drawing/2016/5/10/chartex" xmlns:cx5="http://schemas.microsoft.com/office/drawing/2016/5/11/chartex" xmlns:cx6="http://schemas.microsoft.com/office/drawing/2016/5/12/chartex" xmlns:cx7="http://schemas.microsoft.com/office/drawing/2016/5/13/chartex" xmlns:cx8="http://schemas.microsoft.com/office/drawing/2016/5/14/chartex" xmlns:mc="http://schemas.openxmlformats.org/markup-compatibility/2006" xmlns:aink="http://schemas.microsoft.com/office/drawing/2016/ink" xmlns:am3d="http://schemas.microsoft.com/office/drawing/2017/model3d" xmlns:o="urn:schemas-microsoft-com:office:office" xmlns:r="http://schemas.openxmlformats.org/officeDocument/2006/relationships" xmlns:m="http://schemas.openxmlformats.org/officeDocument/2006/math" xmlns:v="urn:schemas-microsoft-com:vml" xmlns:wp14="http://schemas.microsoft.com/office/word/2010/wordprocessingDrawing" xmlns:wp="http://schemas.openxmlformats.org/drawingml/2006/wordprocessingDrawing" xmlns:w10="urn:schemas-microsoft-com:office:word" xmlns:w="http://schemas.openxmlformats.org/wordprocessingml/2006/main" xmlns:w14="http://schemas.microsoft.com/office/word/2010/wordml" xmlns:w15="http://schemas.microsoft.com/office/word/2012/wordml" xmlns:w16cid="http://schemas.microsoft.com/office/word/2016/wordml/cid" xmlns:w16se="http://schemas.microsoft.com/office/word/2015/wordml/symex" xmlns:wpg="http://schemas.microsoft.com/office/word/2010/wordprocessingGroup" xmlns:wpi="http://schemas.microsoft.com/office/word/2010/wordprocessingInk" xmlns:wne="http://schemas.microsoft.com/office/word/2006/wordml" xmlns:wps="http://schemas.microsoft.com/office/word/2010/wordprocessingShape" mc:Ignorable="w14 w15 w16se w16cid wp14">
+  <w:abstractNum w:abstractNumId="0" w15:restartNumberingAfterBreak="0">
     <w:nsid w:val="00196324"/>
     <w:multiLevelType w:val="hybridMultilevel"/>
     <w:tmpl w:val="D92018AE"/>
@@ -845,7 +909,7 @@
       </w:rPr>
     </w:lvl>
   </w:abstractNum>
-  <w:abstractNum w:abstractNumId="1">
+  <w:abstractNum w:abstractNumId="1" w15:restartNumberingAfterBreak="0">
     <w:nsid w:val="1482775B"/>
     <w:multiLevelType w:val="multilevel"/>
     <w:tmpl w:val="D172A1F4"/>
@@ -980,7 +1044,7 @@
 </file>
 
 <file path=word/styles.xml><?xml version="1.0" encoding="utf-8"?>
-<w:styles xmlns:mc="http://schemas.openxmlformats.org/markup-compatibility/2006" xmlns:r="http://schemas.openxmlformats.org/officeDocument/2006/relationships" xmlns:w="http://schemas.openxmlformats.org/wordprocessingml/2006/main" xmlns:w14="http://schemas.microsoft.com/office/word/2010/wordml" xmlns:w15="http://schemas.microsoft.com/office/word/2012/wordml" mc:Ignorable="w14 w15">
+<w:styles xmlns:mc="http://schemas.openxmlformats.org/markup-compatibility/2006" xmlns:r="http://schemas.openxmlformats.org/officeDocument/2006/relationships" xmlns:w="http://schemas.openxmlformats.org/wordprocessingml/2006/main" xmlns:w14="http://schemas.microsoft.com/office/word/2010/wordml" xmlns:w15="http://schemas.microsoft.com/office/word/2012/wordml" xmlns:w16cid="http://schemas.microsoft.com/office/word/2016/wordml/cid" xmlns:w16se="http://schemas.microsoft.com/office/word/2015/wordml/symex" mc:Ignorable="w14 w15 w16se w16cid">
   <w:docDefaults>
     <w:rPrDefault>
       <w:rPr>
@@ -992,7 +1056,7 @@
     </w:rPrDefault>
     <w:pPrDefault/>
   </w:docDefaults>
-  <w:latentStyles w:defLockedState="0" w:defUIPriority="99" w:defSemiHidden="0" w:defUnhideWhenUsed="0" w:defQFormat="0" w:count="380">
+  <w:latentStyles w:defLockedState="0" w:defUIPriority="99" w:defSemiHidden="0" w:defUnhideWhenUsed="0" w:defQFormat="0" w:count="375">
     <w:lsdException w:name="Normal" w:uiPriority="0" w:qFormat="1"/>
     <w:lsdException w:name="heading 1" w:uiPriority="9" w:qFormat="1"/>
     <w:lsdException w:name="heading 2" w:semiHidden="1" w:uiPriority="9" w:unhideWhenUsed="1" w:qFormat="1"/>
@@ -1149,15 +1213,6 @@
     <w:lsdException w:name="Balloon Text" w:semiHidden="1" w:unhideWhenUsed="1"/>
     <w:lsdException w:name="Table Grid" w:uiPriority="39"/>
     <w:lsdException w:name="Table Theme" w:semiHidden="1" w:unhideWhenUsed="1"/>
-    <w:lsdException w:name="Note Level 1" w:semiHidden="1" w:unhideWhenUsed="1"/>
-    <w:lsdException w:name="Note Level 2" w:semiHidden="1" w:unhideWhenUsed="1"/>
-    <w:lsdException w:name="Note Level 3" w:semiHidden="1" w:unhideWhenUsed="1"/>
-    <w:lsdException w:name="Note Level 4" w:semiHidden="1" w:unhideWhenUsed="1"/>
-    <w:lsdException w:name="Note Level 5" w:semiHidden="1" w:unhideWhenUsed="1"/>
-    <w:lsdException w:name="Note Level 6" w:semiHidden="1" w:unhideWhenUsed="1"/>
-    <w:lsdException w:name="Note Level 7" w:semiHidden="1" w:unhideWhenUsed="1"/>
-    <w:lsdException w:name="Note Level 8" w:semiHidden="1" w:unhideWhenUsed="1"/>
-    <w:lsdException w:name="Note Level 9" w:semiHidden="1" w:unhideWhenUsed="1"/>
     <w:lsdException w:name="Placeholder Text" w:semiHidden="1"/>
     <w:lsdException w:name="No Spacing" w:uiPriority="1" w:qFormat="1"/>
     <w:lsdException w:name="Light Shading" w:uiPriority="60"/>
@@ -2048,7 +2103,7 @@
 </file>
 
 <file path=word/glossary/document.xml><?xml version="1.0" encoding="utf-8"?>
-<w:glossaryDocument xmlns:wpc="http://schemas.microsoft.com/office/word/2010/wordprocessingCanvas" xmlns:mo="http://schemas.microsoft.com/office/mac/office/2008/main" xmlns:mc="http://schemas.openxmlformats.org/markup-compatibility/2006" xmlns:mv="urn:schemas-microsoft-com:mac:vml" xmlns:o="urn:schemas-microsoft-com:office:office" xmlns:r="http://schemas.openxmlformats.org/officeDocument/2006/relationships" xmlns:m="http://schemas.openxmlformats.org/officeDocument/2006/math" xmlns:v="urn:schemas-microsoft-com:vml" xmlns:wp14="http://schemas.microsoft.com/office/word/2010/wordprocessingDrawing" xmlns:wp="http://schemas.openxmlformats.org/drawingml/2006/wordprocessingDrawing" xmlns:w10="urn:schemas-microsoft-com:office:word" xmlns:w="http://schemas.openxmlformats.org/wordprocessingml/2006/main" xmlns:w14="http://schemas.microsoft.com/office/word/2010/wordml" xmlns:w15="http://schemas.microsoft.com/office/word/2012/wordml" xmlns:wpg="http://schemas.microsoft.com/office/word/2010/wordprocessingGroup" xmlns:wpi="http://schemas.microsoft.com/office/word/2010/wordprocessingInk" xmlns:wne="http://schemas.microsoft.com/office/word/2006/wordml" xmlns:wps="http://schemas.microsoft.com/office/word/2010/wordprocessingShape" mc:Ignorable="w14 w15 wp14">
+<w:glossaryDocument xmlns:wpc="http://schemas.microsoft.com/office/word/2010/wordprocessingCanvas" xmlns:cx="http://schemas.microsoft.com/office/drawing/2014/chartex" xmlns:cx1="http://schemas.microsoft.com/office/drawing/2015/9/8/chartex" xmlns:cx2="http://schemas.microsoft.com/office/drawing/2015/10/21/chartex" xmlns:cx3="http://schemas.microsoft.com/office/drawing/2016/5/9/chartex" xmlns:cx4="http://schemas.microsoft.com/office/drawing/2016/5/10/chartex" xmlns:cx5="http://schemas.microsoft.com/office/drawing/2016/5/11/chartex" xmlns:cx6="http://schemas.microsoft.com/office/drawing/2016/5/12/chartex" xmlns:cx7="http://schemas.microsoft.com/office/drawing/2016/5/13/chartex" xmlns:cx8="http://schemas.microsoft.com/office/drawing/2016/5/14/chartex" xmlns:mc="http://schemas.openxmlformats.org/markup-compatibility/2006" xmlns:aink="http://schemas.microsoft.com/office/drawing/2016/ink" xmlns:am3d="http://schemas.microsoft.com/office/drawing/2017/model3d" xmlns:o="urn:schemas-microsoft-com:office:office" xmlns:r="http://schemas.openxmlformats.org/officeDocument/2006/relationships" xmlns:m="http://schemas.openxmlformats.org/officeDocument/2006/math" xmlns:v="urn:schemas-microsoft-com:vml" xmlns:wp14="http://schemas.microsoft.com/office/word/2010/wordprocessingDrawing" xmlns:wp="http://schemas.openxmlformats.org/drawingml/2006/wordprocessingDrawing" xmlns:w10="urn:schemas-microsoft-com:office:word" xmlns:w="http://schemas.openxmlformats.org/wordprocessingml/2006/main" xmlns:w14="http://schemas.microsoft.com/office/word/2010/wordml" xmlns:w15="http://schemas.microsoft.com/office/word/2012/wordml" xmlns:w16cid="http://schemas.microsoft.com/office/word/2016/wordml/cid" xmlns:w16se="http://schemas.microsoft.com/office/word/2015/wordml/symex" xmlns:wpg="http://schemas.microsoft.com/office/word/2010/wordprocessingGroup" xmlns:wpi="http://schemas.microsoft.com/office/word/2010/wordprocessingInk" xmlns:wne="http://schemas.microsoft.com/office/word/2006/wordml" xmlns:wps="http://schemas.microsoft.com/office/word/2010/wordprocessingShape" mc:Ignorable="w14 w15 w16se w16cid wp14">
   <w:docParts>
     <w:docPart>
       <w:docPartPr>
@@ -2072,7 +2127,7 @@
           </w:pPr>
           <w:r>
             <w:rPr>
-              <w:color w:val="2E74B5" w:themeColor="accent1" w:themeShade="BF"/>
+              <w:color w:val="2F5496" w:themeColor="accent1" w:themeShade="BF"/>
             </w:rPr>
             <w:t>[Company name]</w:t>
           </w:r>
@@ -2084,27 +2139,27 @@
 </file>
 
 <file path=word/glossary/fontTable.xml><?xml version="1.0" encoding="utf-8"?>
-<w:fonts xmlns:mc="http://schemas.openxmlformats.org/markup-compatibility/2006" xmlns:r="http://schemas.openxmlformats.org/officeDocument/2006/relationships" xmlns:w="http://schemas.openxmlformats.org/wordprocessingml/2006/main" xmlns:w14="http://schemas.microsoft.com/office/word/2010/wordml" xmlns:w15="http://schemas.microsoft.com/office/word/2012/wordml" mc:Ignorable="w14 w15">
+<w:fonts xmlns:mc="http://schemas.openxmlformats.org/markup-compatibility/2006" xmlns:r="http://schemas.openxmlformats.org/officeDocument/2006/relationships" xmlns:w="http://schemas.openxmlformats.org/wordprocessingml/2006/main" xmlns:w14="http://schemas.microsoft.com/office/word/2010/wordml" xmlns:w15="http://schemas.microsoft.com/office/word/2012/wordml" xmlns:w16cid="http://schemas.microsoft.com/office/word/2016/wordml/cid" xmlns:w16se="http://schemas.microsoft.com/office/word/2015/wordml/symex" mc:Ignorable="w14 w15 w16se w16cid">
   <w:font w:name="Calibri">
     <w:panose1 w:val="020F0502020204030204"/>
     <w:charset w:val="00"/>
-    <w:family w:val="auto"/>
+    <w:family w:val="swiss"/>
     <w:pitch w:val="variable"/>
-    <w:sig w:usb0="E00002FF" w:usb1="4000ACFF" w:usb2="00000001" w:usb3="00000000" w:csb0="0000019F" w:csb1="00000000"/>
+    <w:sig w:usb0="E0002AFF" w:usb1="C000247B" w:usb2="00000009" w:usb3="00000000" w:csb0="000001FF" w:csb1="00000000"/>
   </w:font>
   <w:font w:name="Times New Roman">
     <w:panose1 w:val="02020603050405020304"/>
     <w:charset w:val="00"/>
-    <w:family w:val="auto"/>
+    <w:family w:val="roman"/>
     <w:pitch w:val="variable"/>
-    <w:sig w:usb0="E0002AEF" w:usb1="C0007841" w:usb2="00000009" w:usb3="00000000" w:csb0="000001FF" w:csb1="00000000"/>
+    <w:sig w:usb0="E0002EFF" w:usb1="C000785B" w:usb2="00000009" w:usb3="00000000" w:csb0="000001FF" w:csb1="00000000"/>
   </w:font>
   <w:font w:name="Courier New">
     <w:panose1 w:val="02070309020205020404"/>
     <w:charset w:val="00"/>
-    <w:family w:val="auto"/>
-    <w:pitch w:val="variable"/>
-    <w:sig w:usb0="E0002AFF" w:usb1="C0007843" w:usb2="00000009" w:usb3="00000000" w:csb0="000001FF" w:csb1="00000000"/>
+    <w:family w:val="modern"/>
+    <w:pitch w:val="fixed"/>
+    <w:sig w:usb0="E0002EFF" w:usb1="C0007843" w:usb2="00000009" w:usb3="00000000" w:csb0="000001FF" w:csb1="00000000"/>
   </w:font>
   <w:font w:name="Wingdings">
     <w:panose1 w:val="05000000000000000000"/>
@@ -2114,31 +2169,24 @@
     <w:sig w:usb0="00000000" w:usb1="10000000" w:usb2="00000000" w:usb3="00000000" w:csb0="80000000" w:csb1="00000000"/>
   </w:font>
   <w:font w:name="Symbol">
-    <w:panose1 w:val="00000000000000000000"/>
+    <w:panose1 w:val="05050102010706020507"/>
     <w:charset w:val="02"/>
-    <w:family w:val="auto"/>
+    <w:family w:val="roman"/>
     <w:pitch w:val="variable"/>
     <w:sig w:usb0="00000000" w:usb1="10000000" w:usb2="00000000" w:usb3="00000000" w:csb0="80000000" w:csb1="00000000"/>
   </w:font>
   <w:font w:name="Calibri Light">
     <w:panose1 w:val="020F0302020204030204"/>
     <w:charset w:val="00"/>
-    <w:family w:val="auto"/>
+    <w:family w:val="swiss"/>
     <w:pitch w:val="variable"/>
-    <w:sig w:usb0="A00002EF" w:usb1="4000207B" w:usb2="00000000" w:usb3="00000000" w:csb0="0000019F" w:csb1="00000000"/>
-  </w:font>
-  <w:font w:name="Arial">
-    <w:panose1 w:val="020B0604020202020204"/>
-    <w:charset w:val="00"/>
-    <w:family w:val="auto"/>
-    <w:pitch w:val="variable"/>
-    <w:sig w:usb0="E0002AFF" w:usb1="C0007843" w:usb2="00000009" w:usb3="00000000" w:csb0="000001FF" w:csb1="00000000"/>
+    <w:sig w:usb0="E0002AFF" w:usb1="C000247B" w:usb2="00000009" w:usb3="00000000" w:csb0="000001FF" w:csb1="00000000"/>
   </w:font>
 </w:fonts>
 </file>
 
 <file path=word/glossary/settings.xml><?xml version="1.0" encoding="utf-8"?>
-<w:settings xmlns:mc="http://schemas.openxmlformats.org/markup-compatibility/2006" xmlns:o="urn:schemas-microsoft-com:office:office" xmlns:r="http://schemas.openxmlformats.org/officeDocument/2006/relationships" xmlns:m="http://schemas.openxmlformats.org/officeDocument/2006/math" xmlns:v="urn:schemas-microsoft-com:vml" xmlns:w10="urn:schemas-microsoft-com:office:word" xmlns:w="http://schemas.openxmlformats.org/wordprocessingml/2006/main" xmlns:w14="http://schemas.microsoft.com/office/word/2010/wordml" xmlns:w15="http://schemas.microsoft.com/office/word/2012/wordml" xmlns:sl="http://schemas.openxmlformats.org/schemaLibrary/2006/main" mc:Ignorable="w14 w15">
+<w:settings xmlns:mc="http://schemas.openxmlformats.org/markup-compatibility/2006" xmlns:o="urn:schemas-microsoft-com:office:office" xmlns:r="http://schemas.openxmlformats.org/officeDocument/2006/relationships" xmlns:m="http://schemas.openxmlformats.org/officeDocument/2006/math" xmlns:v="urn:schemas-microsoft-com:vml" xmlns:w10="urn:schemas-microsoft-com:office:word" xmlns:w="http://schemas.openxmlformats.org/wordprocessingml/2006/main" xmlns:w14="http://schemas.microsoft.com/office/word/2010/wordml" xmlns:w15="http://schemas.microsoft.com/office/word/2012/wordml" xmlns:w16cid="http://schemas.microsoft.com/office/word/2016/wordml/cid" xmlns:w16se="http://schemas.microsoft.com/office/word/2015/wordml/symex" xmlns:sl="http://schemas.openxmlformats.org/schemaLibrary/2006/main" mc:Ignorable="w14 w15 w16se w16cid">
   <w:view w:val="normal"/>
   <w:defaultTabStop w:val="720"/>
   <w:characterSpacingControl w:val="doNotCompress"/>
@@ -2149,11 +2197,14 @@
     <w:compatSetting w:name="enableOpenTypeFeatures" w:uri="http://schemas.microsoft.com/office/word" w:val="1"/>
     <w:compatSetting w:name="doNotFlipMirrorIndents" w:uri="http://schemas.microsoft.com/office/word" w:val="1"/>
     <w:compatSetting w:name="differentiateMultirowTableHeaders" w:uri="http://schemas.microsoft.com/office/word" w:val="1"/>
+    <w:compatSetting w:name="useWord2013TrackBottomHyphenation" w:uri="http://schemas.microsoft.com/office/word" w:val="1"/>
   </w:compat>
   <w:rsids>
     <w:rsidRoot w:val="004B1E4F"/>
+    <w:rsid w:val="0033760F"/>
     <w:rsid w:val="004B1E4F"/>
     <w:rsid w:val="00D5445B"/>
+    <w:rsid w:val="00E97563"/>
   </w:rsids>
   <m:mathPr>
     <m:mathFont m:val="Cambria Math"/>
@@ -2177,7 +2228,7 @@
 </file>
 
 <file path=word/glossary/styles.xml><?xml version="1.0" encoding="utf-8"?>
-<w:styles xmlns:mc="http://schemas.openxmlformats.org/markup-compatibility/2006" xmlns:r="http://schemas.openxmlformats.org/officeDocument/2006/relationships" xmlns:w="http://schemas.openxmlformats.org/wordprocessingml/2006/main" xmlns:w14="http://schemas.microsoft.com/office/word/2010/wordml" xmlns:w15="http://schemas.microsoft.com/office/word/2012/wordml" mc:Ignorable="w14 w15">
+<w:styles xmlns:mc="http://schemas.openxmlformats.org/markup-compatibility/2006" xmlns:r="http://schemas.openxmlformats.org/officeDocument/2006/relationships" xmlns:w="http://schemas.openxmlformats.org/wordprocessingml/2006/main" xmlns:w14="http://schemas.microsoft.com/office/word/2010/wordml" xmlns:w15="http://schemas.microsoft.com/office/word/2012/wordml" xmlns:w16cid="http://schemas.microsoft.com/office/word/2016/wordml/cid" xmlns:w16se="http://schemas.microsoft.com/office/word/2015/wordml/symex" mc:Ignorable="w14 w15 w16se w16cid">
   <w:docDefaults>
     <w:rPrDefault>
       <w:rPr>
@@ -2189,7 +2240,7 @@
     </w:rPrDefault>
     <w:pPrDefault/>
   </w:docDefaults>
-  <w:latentStyles w:defLockedState="0" w:defUIPriority="99" w:defSemiHidden="0" w:defUnhideWhenUsed="0" w:defQFormat="0" w:count="380">
+  <w:latentStyles w:defLockedState="0" w:defUIPriority="99" w:defSemiHidden="0" w:defUnhideWhenUsed="0" w:defQFormat="0" w:count="375">
     <w:lsdException w:name="Normal" w:uiPriority="0" w:qFormat="1"/>
     <w:lsdException w:name="heading 1" w:uiPriority="9" w:qFormat="1"/>
     <w:lsdException w:name="heading 2" w:semiHidden="1" w:uiPriority="9" w:unhideWhenUsed="1" w:qFormat="1"/>
@@ -2346,15 +2397,6 @@
     <w:lsdException w:name="Balloon Text" w:semiHidden="1" w:unhideWhenUsed="1"/>
     <w:lsdException w:name="Table Grid" w:uiPriority="39"/>
     <w:lsdException w:name="Table Theme" w:semiHidden="1" w:unhideWhenUsed="1"/>
-    <w:lsdException w:name="Note Level 1" w:semiHidden="1" w:unhideWhenUsed="1"/>
-    <w:lsdException w:name="Note Level 2" w:semiHidden="1" w:unhideWhenUsed="1"/>
-    <w:lsdException w:name="Note Level 3" w:semiHidden="1" w:unhideWhenUsed="1"/>
-    <w:lsdException w:name="Note Level 4" w:semiHidden="1" w:unhideWhenUsed="1"/>
-    <w:lsdException w:name="Note Level 5" w:semiHidden="1" w:unhideWhenUsed="1"/>
-    <w:lsdException w:name="Note Level 6" w:semiHidden="1" w:unhideWhenUsed="1"/>
-    <w:lsdException w:name="Note Level 7" w:semiHidden="1" w:unhideWhenUsed="1"/>
-    <w:lsdException w:name="Note Level 8" w:semiHidden="1" w:unhideWhenUsed="1"/>
-    <w:lsdException w:name="Note Level 9" w:semiHidden="1" w:unhideWhenUsed="1"/>
     <w:lsdException w:name="Placeholder Text" w:semiHidden="1"/>
     <w:lsdException w:name="No Spacing" w:uiPriority="1" w:qFormat="1"/>
     <w:lsdException w:name="Light Shading" w:uiPriority="60"/>
@@ -2614,10 +2656,8 @@
 </file>
 
 <file path=word/glossary/webSettings.xml><?xml version="1.0" encoding="utf-8"?>
-<w:webSettings xmlns:mc="http://schemas.openxmlformats.org/markup-compatibility/2006" xmlns:r="http://schemas.openxmlformats.org/officeDocument/2006/relationships" xmlns:w="http://schemas.openxmlformats.org/wordprocessingml/2006/main" xmlns:w14="http://schemas.microsoft.com/office/word/2010/wordml" xmlns:w15="http://schemas.microsoft.com/office/word/2012/wordml" mc:Ignorable="w14 w15">
+<w:webSettings xmlns:mc="http://schemas.openxmlformats.org/markup-compatibility/2006" xmlns:r="http://schemas.openxmlformats.org/officeDocument/2006/relationships" xmlns:w="http://schemas.openxmlformats.org/wordprocessingml/2006/main" xmlns:w14="http://schemas.microsoft.com/office/word/2010/wordml" xmlns:w15="http://schemas.microsoft.com/office/word/2012/wordml" xmlns:w16cid="http://schemas.microsoft.com/office/word/2016/wordml/cid" xmlns:w16se="http://schemas.microsoft.com/office/word/2015/wordml/symex" mc:Ignorable="w14 w15 w16se w16cid">
   <w:allowPNG/>
-  <w:doNotSaveAsSingleFile/>
-  <w:pixelsPerInch w:val="96"/>
 </w:webSettings>
 </file>
 

</xml_diff>